<commit_message>
memoria dinamica en head
</commit_message>
<xml_diff>
--- a/ssoo_plantilla_memoria_práctica_programación_C.docx
+++ b/ssoo_plantilla_memoria_práctica_programación_C.docx
@@ -1,6 +1,6 @@
 
 <file path=word/document.xml><?xml version="1.0" encoding="utf-8"?>
-<w:document xmlns:wpc="http://schemas.microsoft.com/office/word/2010/wordprocessingCanvas" xmlns:cx="http://schemas.microsoft.com/office/drawing/2014/chartex" xmlns:cx1="http://schemas.microsoft.com/office/drawing/2015/9/8/chartex" xmlns:cx2="http://schemas.microsoft.com/office/drawing/2015/10/21/chartex" xmlns:cx3="http://schemas.microsoft.com/office/drawing/2016/5/9/chartex" xmlns:cx4="http://schemas.microsoft.com/office/drawing/2016/5/10/chartex" xmlns:cx5="http://schemas.microsoft.com/office/drawing/2016/5/11/chartex" xmlns:cx6="http://schemas.microsoft.com/office/drawing/2016/5/12/chartex" xmlns:cx7="http://schemas.microsoft.com/office/drawing/2016/5/13/chartex" xmlns:cx8="http://schemas.microsoft.com/office/drawing/2016/5/14/chartex" xmlns:mc="http://schemas.openxmlformats.org/markup-compatibility/2006" xmlns:aink="http://schemas.microsoft.com/office/drawing/2016/ink" xmlns:am3d="http://schemas.microsoft.com/office/drawing/2017/model3d" xmlns:o="urn:schemas-microsoft-com:office:office" xmlns:oel="http://schemas.microsoft.com/office/2019/extlst" xmlns:r="http://schemas.openxmlformats.org/officeDocument/2006/relationships" xmlns:m="http://schemas.openxmlformats.org/officeDocument/2006/math" xmlns:v="urn:schemas-microsoft-com:vml" xmlns:wp14="http://schemas.microsoft.com/office/word/2010/wordprocessingDrawing" xmlns:wp="http://schemas.openxmlformats.org/drawingml/2006/wordprocessingDrawing" xmlns:w10="urn:schemas-microsoft-com:office:word" xmlns:w="http://schemas.openxmlformats.org/wordprocessingml/2006/main" xmlns:w14="http://schemas.microsoft.com/office/word/2010/wordml" xmlns:w15="http://schemas.microsoft.com/office/word/2012/wordml" xmlns:w16cex="http://schemas.microsoft.com/office/word/2018/wordml/cex" xmlns:w16cid="http://schemas.microsoft.com/office/word/2016/wordml/cid" xmlns:w16="http://schemas.microsoft.com/office/word/2018/wordml" xmlns:w16sdtdh="http://schemas.microsoft.com/office/word/2020/wordml/sdtdatahash" xmlns:w16se="http://schemas.microsoft.com/office/word/2015/wordml/symex" xmlns:wpg="http://schemas.microsoft.com/office/word/2010/wordprocessingGroup" xmlns:wpi="http://schemas.microsoft.com/office/word/2010/wordprocessingInk" xmlns:wne="http://schemas.microsoft.com/office/word/2006/wordml" xmlns:wps="http://schemas.microsoft.com/office/word/2010/wordprocessingShape" mc:Ignorable="w14 w15 w16se w16cid w16 w16cex w16sdtdh wp14">
+<w:document xmlns:wpc="http://schemas.microsoft.com/office/word/2010/wordprocessingCanvas" xmlns:cx="http://schemas.microsoft.com/office/drawing/2014/chartex" xmlns:cx1="http://schemas.microsoft.com/office/drawing/2015/9/8/chartex" xmlns:cx2="http://schemas.microsoft.com/office/drawing/2015/10/21/chartex" xmlns:cx3="http://schemas.microsoft.com/office/drawing/2016/5/9/chartex" xmlns:cx4="http://schemas.microsoft.com/office/drawing/2016/5/10/chartex" xmlns:cx5="http://schemas.microsoft.com/office/drawing/2016/5/11/chartex" xmlns:cx6="http://schemas.microsoft.com/office/drawing/2016/5/12/chartex" xmlns:cx7="http://schemas.microsoft.com/office/drawing/2016/5/13/chartex" xmlns:cx8="http://schemas.microsoft.com/office/drawing/2016/5/14/chartex" xmlns:mc="http://schemas.openxmlformats.org/markup-compatibility/2006" xmlns:aink="http://schemas.microsoft.com/office/drawing/2016/ink" xmlns:am3d="http://schemas.microsoft.com/office/drawing/2017/model3d" xmlns:o="urn:schemas-microsoft-com:office:office" xmlns:r="http://schemas.openxmlformats.org/officeDocument/2006/relationships" xmlns:m="http://schemas.openxmlformats.org/officeDocument/2006/math" xmlns:v="urn:schemas-microsoft-com:vml" xmlns:wp14="http://schemas.microsoft.com/office/word/2010/wordprocessingDrawing" xmlns:wp="http://schemas.openxmlformats.org/drawingml/2006/wordprocessingDrawing" xmlns:w10="urn:schemas-microsoft-com:office:word" xmlns:w="http://schemas.openxmlformats.org/wordprocessingml/2006/main" xmlns:w14="http://schemas.microsoft.com/office/word/2010/wordml" xmlns:w15="http://schemas.microsoft.com/office/word/2012/wordml" xmlns:w16cex="http://schemas.microsoft.com/office/word/2018/wordml/cex" xmlns:w16cid="http://schemas.microsoft.com/office/word/2016/wordml/cid" xmlns:w16="http://schemas.microsoft.com/office/word/2018/wordml" xmlns:w16sdtdh="http://schemas.microsoft.com/office/word/2020/wordml/sdtdatahash" xmlns:w16se="http://schemas.microsoft.com/office/word/2015/wordml/symex" xmlns:wpg="http://schemas.microsoft.com/office/word/2010/wordprocessingGroup" xmlns:wpi="http://schemas.microsoft.com/office/word/2010/wordprocessingInk" xmlns:wne="http://schemas.microsoft.com/office/word/2006/wordml" xmlns:wps="http://schemas.microsoft.com/office/word/2010/wordprocessingShape" mc:Ignorable="w14 w15 w16se w16cid w16 w16cex w16sdtdh wp14">
   <w:body>
     <w:sdt>
       <w:sdtPr>
@@ -10,12 +10,14 @@
           <w:docPartUnique/>
         </w:docPartObj>
       </w:sdtPr>
+      <w:sdtEndPr/>
       <w:sdtContent>
         <w:p/>
         <w:p>
           <w:r>
             <w:rPr>
               <w:noProof/>
+              <w:u w:val="single"/>
             </w:rPr>
             <w:drawing>
               <wp:inline distT="0" distB="0" distL="0" distR="0" wp14:anchorId="7E55BEB2" wp14:editId="58D6CFCF">
@@ -139,6 +141,7 @@
                                     <w:dataBinding w:prefixMappings="xmlns:ns0='http://purl.org/dc/elements/1.1/' xmlns:ns1='http://schemas.openxmlformats.org/package/2006/metadata/core-properties' " w:xpath="/ns1:coreProperties[1]/ns0:title[1]" w:storeItemID="{6C3C8BC8-F283-45AE-878A-BAB7291924A1}"/>
                                     <w:text/>
                                   </w:sdtPr>
+                                  <w:sdtEndPr/>
                                   <w:sdtContent>
                                     <w:r>
                                       <w:rPr>
@@ -162,6 +165,11 @@
                                   <w:dataBinding w:prefixMappings="xmlns:ns0='http://purl.org/dc/elements/1.1/' xmlns:ns1='http://schemas.openxmlformats.org/package/2006/metadata/core-properties' " w:xpath="/ns1:coreProperties[1]/ns0:subject[1]" w:storeItemID="{6C3C8BC8-F283-45AE-878A-BAB7291924A1}"/>
                                   <w:text/>
                                 </w:sdtPr>
+                                <w:sdtEndPr>
+                                  <w:rPr>
+                                    <w:rStyle w:val="SubttuloCar"/>
+                                  </w:rPr>
+                                </w:sdtEndPr>
                                 <w:sdtContent>
                                   <w:p>
                                     <w:pPr>
@@ -234,7 +242,8 @@
                                 <w:sdtPr>
                                   <w:rPr>
                                     <w:rStyle w:val="SubttuloCar"/>
-                                    <w:sz w:val="15"/>
+                                    <w:sz w:val="18"/>
+                                    <w:szCs w:val="28"/>
                                     <w:lang w:val="es-ES"/>
                                   </w:rPr>
                                   <w:alias w:val="Autor"/>
@@ -243,6 +252,11 @@
                                   <w:dataBinding w:prefixMappings="xmlns:ns0='http://purl.org/dc/elements/1.1/' xmlns:ns1='http://schemas.openxmlformats.org/package/2006/metadata/core-properties' " w:xpath="/ns1:coreProperties[1]/ns0:creator[1]" w:storeItemID="{6C3C8BC8-F283-45AE-878A-BAB7291924A1}"/>
                                   <w:text/>
                                 </w:sdtPr>
+                                <w:sdtEndPr>
+                                  <w:rPr>
+                                    <w:rStyle w:val="SubttuloCar"/>
+                                  </w:rPr>
+                                </w:sdtEndPr>
                                 <w:sdtContent>
                                   <w:p>
                                     <w:pPr>
@@ -256,10 +270,12 @@
                                     <w:r>
                                       <w:rPr>
                                         <w:rStyle w:val="SubttuloCar"/>
-                                        <w:sz w:val="15"/>
+                                        <w:caps w:val="0"/>
+                                        <w:sz w:val="18"/>
+                                        <w:szCs w:val="28"/>
                                         <w:lang w:val="es-ES"/>
                                       </w:rPr>
-                                      <w:t>NOMBRE/S AUTOR/ES</w:t>
+                                      <w:t>Miguel Quero y Adrián Dueñas</w:t>
                                     </w:r>
                                   </w:p>
                                 </w:sdtContent>
@@ -307,7 +323,7 @@
                     <v:stroke joinstyle="miter"/>
                     <v:path gradientshapeok="t" o:connecttype="rect"/>
                   </v:shapetype>
-                  <v:shape id="Cuadro de texto 131" o:spid="_x0000_s1026" type="#_x0000_t202" style="position:absolute;left:0;text-align:left;margin-left:-11.15pt;margin-top:271.35pt;width:458.9pt;height:263.55pt;z-index:251660288;visibility:visible;mso-wrap-style:square;mso-width-percent:0;mso-height-percent:0;mso-wrap-distance-left:14.4pt;mso-wrap-distance-top:0;mso-wrap-distance-right:14.4pt;mso-wrap-distance-bottom:0;mso-position-horizontal:absolute;mso-position-horizontal-relative:margin;mso-position-vertical:absolute;mso-position-vertical-relative:page;mso-width-percent:0;mso-height-percent:0;mso-width-relative:margin;mso-height-relative:page;v-text-anchor:top" o:gfxdata="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" filled="f" stroked="f" strokeweight=".5pt">
+                  <v:shape id="Cuadro de texto 131" o:spid="_x0000_s1026" type="#_x0000_t202" style="position:absolute;left:0;text-align:left;margin-left:-11.15pt;margin-top:271.35pt;width:458.9pt;height:263.55pt;z-index:251660288;visibility:visible;mso-wrap-style:square;mso-width-percent:0;mso-height-percent:0;mso-wrap-distance-left:14.4pt;mso-wrap-distance-top:0;mso-wrap-distance-right:14.4pt;mso-wrap-distance-bottom:0;mso-position-horizontal:absolute;mso-position-horizontal-relative:margin;mso-position-vertical:absolute;mso-position-vertical-relative:page;mso-width-percent:0;mso-height-percent:0;mso-width-relative:margin;mso-height-relative:page;v-text-anchor:top" o:gfxdata="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" filled="f" stroked="f" strokeweight=".5pt">
                     <v:textbox inset="0,0,0,0">
                       <w:txbxContent>
                         <w:p>
@@ -328,6 +344,7 @@
                               <w:dataBinding w:prefixMappings="xmlns:ns0='http://purl.org/dc/elements/1.1/' xmlns:ns1='http://schemas.openxmlformats.org/package/2006/metadata/core-properties' " w:xpath="/ns1:coreProperties[1]/ns0:title[1]" w:storeItemID="{6C3C8BC8-F283-45AE-878A-BAB7291924A1}"/>
                               <w:text/>
                             </w:sdtPr>
+                            <w:sdtEndPr/>
                             <w:sdtContent>
                               <w:r>
                                 <w:rPr>
@@ -351,6 +368,11 @@
                             <w:dataBinding w:prefixMappings="xmlns:ns0='http://purl.org/dc/elements/1.1/' xmlns:ns1='http://schemas.openxmlformats.org/package/2006/metadata/core-properties' " w:xpath="/ns1:coreProperties[1]/ns0:subject[1]" w:storeItemID="{6C3C8BC8-F283-45AE-878A-BAB7291924A1}"/>
                             <w:text/>
                           </w:sdtPr>
+                          <w:sdtEndPr>
+                            <w:rPr>
+                              <w:rStyle w:val="SubttuloCar"/>
+                            </w:rPr>
+                          </w:sdtEndPr>
                           <w:sdtContent>
                             <w:p>
                               <w:pPr>
@@ -423,7 +445,8 @@
                           <w:sdtPr>
                             <w:rPr>
                               <w:rStyle w:val="SubttuloCar"/>
-                              <w:sz w:val="15"/>
+                              <w:sz w:val="18"/>
+                              <w:szCs w:val="28"/>
                               <w:lang w:val="es-ES"/>
                             </w:rPr>
                             <w:alias w:val="Autor"/>
@@ -432,6 +455,11 @@
                             <w:dataBinding w:prefixMappings="xmlns:ns0='http://purl.org/dc/elements/1.1/' xmlns:ns1='http://schemas.openxmlformats.org/package/2006/metadata/core-properties' " w:xpath="/ns1:coreProperties[1]/ns0:creator[1]" w:storeItemID="{6C3C8BC8-F283-45AE-878A-BAB7291924A1}"/>
                             <w:text/>
                           </w:sdtPr>
+                          <w:sdtEndPr>
+                            <w:rPr>
+                              <w:rStyle w:val="SubttuloCar"/>
+                            </w:rPr>
+                          </w:sdtEndPr>
                           <w:sdtContent>
                             <w:p>
                               <w:pPr>
@@ -445,10 +473,12 @@
                               <w:r>
                                 <w:rPr>
                                   <w:rStyle w:val="SubttuloCar"/>
-                                  <w:sz w:val="15"/>
+                                  <w:caps w:val="0"/>
+                                  <w:sz w:val="18"/>
+                                  <w:szCs w:val="28"/>
                                   <w:lang w:val="es-ES"/>
                                 </w:rPr>
-                                <w:t>NOMBRE/S AUTOR/ES</w:t>
+                                <w:t>Miguel Quero y Adrián Dueñas</w:t>
                               </w:r>
                             </w:p>
                           </w:sdtContent>
@@ -993,55 +1023,9 @@
         <w:rPr>
           <w:b/>
           <w:bCs/>
-          <w:highlight w:val="green"/>
-        </w:rPr>
-        <w:t>&lt;&lt; 1 PÁGINA &gt;&gt;</w:t>
+        </w:rPr>
+        <w:t>Los autores de la realización de esta memoria y de los ficheros entregados somos Adrián Dueñas Mínguez y Miguel Quero Prieto.  Los dos estudiamos en la Universidad Rey Juan Carlos, Adrián estudia Ingeniería del Software y Miguel estudia un Doble Grado de Ingeniería Informática e Ingeniería del Software. Ambos nos encontramos en el tercer curso.</w:t>
       </w:r>
-    </w:p>
-    <w:p>
-      <w:pPr>
-        <w:rPr>
-          <w:b/>
-          <w:bCs/>
-          <w:highlight w:val="yellow"/>
-        </w:rPr>
-      </w:pPr>
-      <w:r>
-        <w:rPr>
-          <w:b/>
-          <w:bCs/>
-          <w:highlight w:val="yellow"/>
-        </w:rPr>
-        <w:t xml:space="preserve">&lt;&lt; NOMBRE COMPLETO </w:t>
-      </w:r>
-      <w:r>
-        <w:rPr>
-          <w:b/>
-          <w:bCs/>
-          <w:highlight w:val="yellow"/>
-        </w:rPr>
-        <w:t xml:space="preserve">Y DATOS RELEVANTES </w:t>
-      </w:r>
-      <w:r>
-        <w:rPr>
-          <w:b/>
-          <w:bCs/>
-          <w:highlight w:val="yellow"/>
-        </w:rPr>
-        <w:t>DEL AUTOR O AUTORES DE LA PRÁCTICA&gt;&gt;</w:t>
-      </w:r>
-    </w:p>
-    <w:p>
-      <w:pPr>
-        <w:spacing w:before="0" w:after="0" w:line="240" w:lineRule="auto"/>
-        <w:jc w:val="left"/>
-        <w:rPr>
-          <w:rFonts w:ascii="Gill Sans MT" w:eastAsiaTheme="majorEastAsia" w:hAnsi="Gill Sans MT" w:cstheme="majorBidi"/>
-          <w:color w:val="CB1B16"/>
-          <w:sz w:val="44"/>
-          <w:szCs w:val="32"/>
-        </w:rPr>
-      </w:pPr>
       <w:r>
         <w:br w:type="page"/>
       </w:r>
@@ -2259,7 +2243,7 @@
 </file>
 
 <file path=word/endnotes.xml><?xml version="1.0" encoding="utf-8"?>
-<w:endnotes xmlns:wpc="http://schemas.microsoft.com/office/word/2010/wordprocessingCanvas" xmlns:cx="http://schemas.microsoft.com/office/drawing/2014/chartex" xmlns:cx1="http://schemas.microsoft.com/office/drawing/2015/9/8/chartex" xmlns:cx2="http://schemas.microsoft.com/office/drawing/2015/10/21/chartex" xmlns:cx3="http://schemas.microsoft.com/office/drawing/2016/5/9/chartex" xmlns:cx4="http://schemas.microsoft.com/office/drawing/2016/5/10/chartex" xmlns:cx5="http://schemas.microsoft.com/office/drawing/2016/5/11/chartex" xmlns:cx6="http://schemas.microsoft.com/office/drawing/2016/5/12/chartex" xmlns:cx7="http://schemas.microsoft.com/office/drawing/2016/5/13/chartex" xmlns:cx8="http://schemas.microsoft.com/office/drawing/2016/5/14/chartex" xmlns:mc="http://schemas.openxmlformats.org/markup-compatibility/2006" xmlns:aink="http://schemas.microsoft.com/office/drawing/2016/ink" xmlns:am3d="http://schemas.microsoft.com/office/drawing/2017/model3d" xmlns:o="urn:schemas-microsoft-com:office:office" xmlns:oel="http://schemas.microsoft.com/office/2019/extlst" xmlns:r="http://schemas.openxmlformats.org/officeDocument/2006/relationships" xmlns:m="http://schemas.openxmlformats.org/officeDocument/2006/math" xmlns:v="urn:schemas-microsoft-com:vml" xmlns:wp14="http://schemas.microsoft.com/office/word/2010/wordprocessingDrawing" xmlns:wp="http://schemas.openxmlformats.org/drawingml/2006/wordprocessingDrawing" xmlns:w10="urn:schemas-microsoft-com:office:word" xmlns:w="http://schemas.openxmlformats.org/wordprocessingml/2006/main" xmlns:w14="http://schemas.microsoft.com/office/word/2010/wordml" xmlns:w15="http://schemas.microsoft.com/office/word/2012/wordml" xmlns:w16cex="http://schemas.microsoft.com/office/word/2018/wordml/cex" xmlns:w16cid="http://schemas.microsoft.com/office/word/2016/wordml/cid" xmlns:w16="http://schemas.microsoft.com/office/word/2018/wordml" xmlns:w16sdtdh="http://schemas.microsoft.com/office/word/2020/wordml/sdtdatahash" xmlns:w16se="http://schemas.microsoft.com/office/word/2015/wordml/symex" xmlns:wpg="http://schemas.microsoft.com/office/word/2010/wordprocessingGroup" xmlns:wpi="http://schemas.microsoft.com/office/word/2010/wordprocessingInk" xmlns:wne="http://schemas.microsoft.com/office/word/2006/wordml" xmlns:wps="http://schemas.microsoft.com/office/word/2010/wordprocessingShape" mc:Ignorable="w14 w15 w16se w16cid w16 w16cex w16sdtdh wp14">
+<w:endnotes xmlns:wpc="http://schemas.microsoft.com/office/word/2010/wordprocessingCanvas" xmlns:cx="http://schemas.microsoft.com/office/drawing/2014/chartex" xmlns:cx1="http://schemas.microsoft.com/office/drawing/2015/9/8/chartex" xmlns:cx2="http://schemas.microsoft.com/office/drawing/2015/10/21/chartex" xmlns:cx3="http://schemas.microsoft.com/office/drawing/2016/5/9/chartex" xmlns:cx4="http://schemas.microsoft.com/office/drawing/2016/5/10/chartex" xmlns:cx5="http://schemas.microsoft.com/office/drawing/2016/5/11/chartex" xmlns:cx6="http://schemas.microsoft.com/office/drawing/2016/5/12/chartex" xmlns:cx7="http://schemas.microsoft.com/office/drawing/2016/5/13/chartex" xmlns:cx8="http://schemas.microsoft.com/office/drawing/2016/5/14/chartex" xmlns:mc="http://schemas.openxmlformats.org/markup-compatibility/2006" xmlns:aink="http://schemas.microsoft.com/office/drawing/2016/ink" xmlns:am3d="http://schemas.microsoft.com/office/drawing/2017/model3d" xmlns:o="urn:schemas-microsoft-com:office:office" xmlns:r="http://schemas.openxmlformats.org/officeDocument/2006/relationships" xmlns:m="http://schemas.openxmlformats.org/officeDocument/2006/math" xmlns:v="urn:schemas-microsoft-com:vml" xmlns:wp14="http://schemas.microsoft.com/office/word/2010/wordprocessingDrawing" xmlns:wp="http://schemas.openxmlformats.org/drawingml/2006/wordprocessingDrawing" xmlns:w10="urn:schemas-microsoft-com:office:word" xmlns:w="http://schemas.openxmlformats.org/wordprocessingml/2006/main" xmlns:w14="http://schemas.microsoft.com/office/word/2010/wordml" xmlns:w15="http://schemas.microsoft.com/office/word/2012/wordml" xmlns:w16cex="http://schemas.microsoft.com/office/word/2018/wordml/cex" xmlns:w16cid="http://schemas.microsoft.com/office/word/2016/wordml/cid" xmlns:w16="http://schemas.microsoft.com/office/word/2018/wordml" xmlns:w16sdtdh="http://schemas.microsoft.com/office/word/2020/wordml/sdtdatahash" xmlns:w16se="http://schemas.microsoft.com/office/word/2015/wordml/symex" xmlns:wpg="http://schemas.microsoft.com/office/word/2010/wordprocessingGroup" xmlns:wpi="http://schemas.microsoft.com/office/word/2010/wordprocessingInk" xmlns:wne="http://schemas.microsoft.com/office/word/2006/wordml" xmlns:wps="http://schemas.microsoft.com/office/word/2010/wordprocessingShape" mc:Ignorable="w14 w15 w16se w16cid w16 w16cex w16sdtdh wp14">
   <w:endnote w:type="separator" w:id="-1">
     <w:p>
       <w:pPr>
@@ -2286,7 +2270,7 @@
 </file>
 
 <file path=word/footer1.xml><?xml version="1.0" encoding="utf-8"?>
-<w:ftr xmlns:wpc="http://schemas.microsoft.com/office/word/2010/wordprocessingCanvas" xmlns:cx="http://schemas.microsoft.com/office/drawing/2014/chartex" xmlns:cx1="http://schemas.microsoft.com/office/drawing/2015/9/8/chartex" xmlns:cx2="http://schemas.microsoft.com/office/drawing/2015/10/21/chartex" xmlns:cx3="http://schemas.microsoft.com/office/drawing/2016/5/9/chartex" xmlns:cx4="http://schemas.microsoft.com/office/drawing/2016/5/10/chartex" xmlns:cx5="http://schemas.microsoft.com/office/drawing/2016/5/11/chartex" xmlns:cx6="http://schemas.microsoft.com/office/drawing/2016/5/12/chartex" xmlns:cx7="http://schemas.microsoft.com/office/drawing/2016/5/13/chartex" xmlns:cx8="http://schemas.microsoft.com/office/drawing/2016/5/14/chartex" xmlns:mc="http://schemas.openxmlformats.org/markup-compatibility/2006" xmlns:aink="http://schemas.microsoft.com/office/drawing/2016/ink" xmlns:am3d="http://schemas.microsoft.com/office/drawing/2017/model3d" xmlns:o="urn:schemas-microsoft-com:office:office" xmlns:oel="http://schemas.microsoft.com/office/2019/extlst" xmlns:r="http://schemas.openxmlformats.org/officeDocument/2006/relationships" xmlns:m="http://schemas.openxmlformats.org/officeDocument/2006/math" xmlns:v="urn:schemas-microsoft-com:vml" xmlns:wp14="http://schemas.microsoft.com/office/word/2010/wordprocessingDrawing" xmlns:wp="http://schemas.openxmlformats.org/drawingml/2006/wordprocessingDrawing" xmlns:w10="urn:schemas-microsoft-com:office:word" xmlns:w="http://schemas.openxmlformats.org/wordprocessingml/2006/main" xmlns:w14="http://schemas.microsoft.com/office/word/2010/wordml" xmlns:w15="http://schemas.microsoft.com/office/word/2012/wordml" xmlns:w16cex="http://schemas.microsoft.com/office/word/2018/wordml/cex" xmlns:w16cid="http://schemas.microsoft.com/office/word/2016/wordml/cid" xmlns:w16="http://schemas.microsoft.com/office/word/2018/wordml" xmlns:w16sdtdh="http://schemas.microsoft.com/office/word/2020/wordml/sdtdatahash" xmlns:w16se="http://schemas.microsoft.com/office/word/2015/wordml/symex" xmlns:wpg="http://schemas.microsoft.com/office/word/2010/wordprocessingGroup" xmlns:wpi="http://schemas.microsoft.com/office/word/2010/wordprocessingInk" xmlns:wne="http://schemas.microsoft.com/office/word/2006/wordml" xmlns:wps="http://schemas.microsoft.com/office/word/2010/wordprocessingShape" mc:Ignorable="w14 w15 w16se w16cid w16 w16cex w16sdtdh wp14">
+<w:ftr xmlns:wpc="http://schemas.microsoft.com/office/word/2010/wordprocessingCanvas" xmlns:cx="http://schemas.microsoft.com/office/drawing/2014/chartex" xmlns:cx1="http://schemas.microsoft.com/office/drawing/2015/9/8/chartex" xmlns:cx2="http://schemas.microsoft.com/office/drawing/2015/10/21/chartex" xmlns:cx3="http://schemas.microsoft.com/office/drawing/2016/5/9/chartex" xmlns:cx4="http://schemas.microsoft.com/office/drawing/2016/5/10/chartex" xmlns:cx5="http://schemas.microsoft.com/office/drawing/2016/5/11/chartex" xmlns:cx6="http://schemas.microsoft.com/office/drawing/2016/5/12/chartex" xmlns:cx7="http://schemas.microsoft.com/office/drawing/2016/5/13/chartex" xmlns:cx8="http://schemas.microsoft.com/office/drawing/2016/5/14/chartex" xmlns:mc="http://schemas.openxmlformats.org/markup-compatibility/2006" xmlns:aink="http://schemas.microsoft.com/office/drawing/2016/ink" xmlns:am3d="http://schemas.microsoft.com/office/drawing/2017/model3d" xmlns:o="urn:schemas-microsoft-com:office:office" xmlns:r="http://schemas.openxmlformats.org/officeDocument/2006/relationships" xmlns:m="http://schemas.openxmlformats.org/officeDocument/2006/math" xmlns:v="urn:schemas-microsoft-com:vml" xmlns:wp14="http://schemas.microsoft.com/office/word/2010/wordprocessingDrawing" xmlns:wp="http://schemas.openxmlformats.org/drawingml/2006/wordprocessingDrawing" xmlns:w10="urn:schemas-microsoft-com:office:word" xmlns:w="http://schemas.openxmlformats.org/wordprocessingml/2006/main" xmlns:w14="http://schemas.microsoft.com/office/word/2010/wordml" xmlns:w15="http://schemas.microsoft.com/office/word/2012/wordml" xmlns:w16cex="http://schemas.microsoft.com/office/word/2018/wordml/cex" xmlns:w16cid="http://schemas.microsoft.com/office/word/2016/wordml/cid" xmlns:w16="http://schemas.microsoft.com/office/word/2018/wordml" xmlns:w16sdtdh="http://schemas.microsoft.com/office/word/2020/wordml/sdtdatahash" xmlns:w16se="http://schemas.microsoft.com/office/word/2015/wordml/symex" xmlns:wpg="http://schemas.microsoft.com/office/word/2010/wordprocessingGroup" xmlns:wpi="http://schemas.microsoft.com/office/word/2010/wordprocessingInk" xmlns:wne="http://schemas.microsoft.com/office/word/2006/wordml" xmlns:wps="http://schemas.microsoft.com/office/word/2010/wordprocessingShape" mc:Ignorable="w14 w15 w16se w16cid w16 w16cex w16sdtdh wp14">
   <w:p>
     <w:pPr>
       <w:pStyle w:val="Piedepgina"/>
@@ -2344,7 +2328,7 @@
           <v:path o:extrusionok="f" gradientshapeok="t" o:connecttype="rect"/>
           <o:lock v:ext="edit" aspectratio="t"/>
         </v:shapetype>
-        <v:shape id="WordPictureWatermark3" o:spid="_x0000_s1030" type="#_x0000_t75" style="position:absolute;left:0;text-align:left;margin-left:0;margin-top:0;width:595.2pt;height:841.9pt;z-index:-251648000;mso-position-horizontal:center;mso-position-horizontal-relative:margin;mso-position-vertical:center;mso-position-vertical-relative:margin" o:allowincell="f">
+        <v:shape id="WordPictureWatermark3" o:spid="_x0000_s2054" type="#_x0000_t75" style="position:absolute;left:0;text-align:left;margin-left:0;margin-top:0;width:595.2pt;height:841.9pt;z-index:-251648000;mso-position-horizontal:center;mso-position-horizontal-relative:margin;mso-position-vertical:center;mso-position-vertical-relative:margin" o:allowincell="f">
           <v:imagedata r:id="rId1" o:title="fondo-online-2018v2"/>
           <w10:wrap anchorx="margin" anchory="margin"/>
         </v:shape>
@@ -2356,7 +2340,7 @@
 </file>
 
 <file path=word/footer2.xml><?xml version="1.0" encoding="utf-8"?>
-<w:ftr xmlns:wpc="http://schemas.microsoft.com/office/word/2010/wordprocessingCanvas" xmlns:cx="http://schemas.microsoft.com/office/drawing/2014/chartex" xmlns:cx1="http://schemas.microsoft.com/office/drawing/2015/9/8/chartex" xmlns:cx2="http://schemas.microsoft.com/office/drawing/2015/10/21/chartex" xmlns:cx3="http://schemas.microsoft.com/office/drawing/2016/5/9/chartex" xmlns:cx4="http://schemas.microsoft.com/office/drawing/2016/5/10/chartex" xmlns:cx5="http://schemas.microsoft.com/office/drawing/2016/5/11/chartex" xmlns:cx6="http://schemas.microsoft.com/office/drawing/2016/5/12/chartex" xmlns:cx7="http://schemas.microsoft.com/office/drawing/2016/5/13/chartex" xmlns:cx8="http://schemas.microsoft.com/office/drawing/2016/5/14/chartex" xmlns:mc="http://schemas.openxmlformats.org/markup-compatibility/2006" xmlns:aink="http://schemas.microsoft.com/office/drawing/2016/ink" xmlns:am3d="http://schemas.microsoft.com/office/drawing/2017/model3d" xmlns:o="urn:schemas-microsoft-com:office:office" xmlns:oel="http://schemas.microsoft.com/office/2019/extlst" xmlns:r="http://schemas.openxmlformats.org/officeDocument/2006/relationships" xmlns:m="http://schemas.openxmlformats.org/officeDocument/2006/math" xmlns:v="urn:schemas-microsoft-com:vml" xmlns:wp14="http://schemas.microsoft.com/office/word/2010/wordprocessingDrawing" xmlns:wp="http://schemas.openxmlformats.org/drawingml/2006/wordprocessingDrawing" xmlns:w10="urn:schemas-microsoft-com:office:word" xmlns:w="http://schemas.openxmlformats.org/wordprocessingml/2006/main" xmlns:w14="http://schemas.microsoft.com/office/word/2010/wordml" xmlns:w15="http://schemas.microsoft.com/office/word/2012/wordml" xmlns:w16cex="http://schemas.microsoft.com/office/word/2018/wordml/cex" xmlns:w16cid="http://schemas.microsoft.com/office/word/2016/wordml/cid" xmlns:w16="http://schemas.microsoft.com/office/word/2018/wordml" xmlns:w16sdtdh="http://schemas.microsoft.com/office/word/2020/wordml/sdtdatahash" xmlns:w16se="http://schemas.microsoft.com/office/word/2015/wordml/symex" xmlns:wpg="http://schemas.microsoft.com/office/word/2010/wordprocessingGroup" xmlns:wpi="http://schemas.microsoft.com/office/word/2010/wordprocessingInk" xmlns:wne="http://schemas.microsoft.com/office/word/2006/wordml" xmlns:wps="http://schemas.microsoft.com/office/word/2010/wordprocessingShape" mc:Ignorable="w14 w15 w16se w16cid w16 w16cex w16sdtdh wp14">
+<w:ftr xmlns:wpc="http://schemas.microsoft.com/office/word/2010/wordprocessingCanvas" xmlns:cx="http://schemas.microsoft.com/office/drawing/2014/chartex" xmlns:cx1="http://schemas.microsoft.com/office/drawing/2015/9/8/chartex" xmlns:cx2="http://schemas.microsoft.com/office/drawing/2015/10/21/chartex" xmlns:cx3="http://schemas.microsoft.com/office/drawing/2016/5/9/chartex" xmlns:cx4="http://schemas.microsoft.com/office/drawing/2016/5/10/chartex" xmlns:cx5="http://schemas.microsoft.com/office/drawing/2016/5/11/chartex" xmlns:cx6="http://schemas.microsoft.com/office/drawing/2016/5/12/chartex" xmlns:cx7="http://schemas.microsoft.com/office/drawing/2016/5/13/chartex" xmlns:cx8="http://schemas.microsoft.com/office/drawing/2016/5/14/chartex" xmlns:mc="http://schemas.openxmlformats.org/markup-compatibility/2006" xmlns:aink="http://schemas.microsoft.com/office/drawing/2016/ink" xmlns:am3d="http://schemas.microsoft.com/office/drawing/2017/model3d" xmlns:o="urn:schemas-microsoft-com:office:office" xmlns:r="http://schemas.openxmlformats.org/officeDocument/2006/relationships" xmlns:m="http://schemas.openxmlformats.org/officeDocument/2006/math" xmlns:v="urn:schemas-microsoft-com:vml" xmlns:wp14="http://schemas.microsoft.com/office/word/2010/wordprocessingDrawing" xmlns:wp="http://schemas.openxmlformats.org/drawingml/2006/wordprocessingDrawing" xmlns:w10="urn:schemas-microsoft-com:office:word" xmlns:w="http://schemas.openxmlformats.org/wordprocessingml/2006/main" xmlns:w14="http://schemas.microsoft.com/office/word/2010/wordml" xmlns:w15="http://schemas.microsoft.com/office/word/2012/wordml" xmlns:w16cex="http://schemas.microsoft.com/office/word/2018/wordml/cex" xmlns:w16cid="http://schemas.microsoft.com/office/word/2016/wordml/cid" xmlns:w16="http://schemas.microsoft.com/office/word/2018/wordml" xmlns:w16sdtdh="http://schemas.microsoft.com/office/word/2020/wordml/sdtdatahash" xmlns:w16se="http://schemas.microsoft.com/office/word/2015/wordml/symex" xmlns:wpg="http://schemas.microsoft.com/office/word/2010/wordprocessingGroup" xmlns:wpi="http://schemas.microsoft.com/office/word/2010/wordprocessingInk" xmlns:wne="http://schemas.microsoft.com/office/word/2006/wordml" xmlns:wps="http://schemas.microsoft.com/office/word/2010/wordprocessingShape" mc:Ignorable="w14 w15 w16se w16cid w16 w16cex w16sdtdh wp14">
   <w:p>
     <w:pPr>
       <w:pStyle w:val="Piedepgina"/>
@@ -2441,6 +2425,11 @@
         <w:dataBinding w:prefixMappings="xmlns:ns0='http://purl.org/dc/elements/1.1/' xmlns:ns1='http://schemas.openxmlformats.org/package/2006/metadata/core-properties' " w:xpath="/ns1:coreProperties[1]/ns0:subject[1]" w:storeItemID="{6C3C8BC8-F283-45AE-878A-BAB7291924A1}"/>
         <w:text/>
       </w:sdtPr>
+      <w:sdtEndPr>
+        <w:rPr>
+          <w:rStyle w:val="SubttuloCar"/>
+        </w:rPr>
+      </w:sdtEndPr>
       <w:sdtContent>
         <w:r>
           <w:rPr>
@@ -2457,7 +2446,7 @@
 </file>
 
 <file path=word/footnotes.xml><?xml version="1.0" encoding="utf-8"?>
-<w:footnotes xmlns:wpc="http://schemas.microsoft.com/office/word/2010/wordprocessingCanvas" xmlns:cx="http://schemas.microsoft.com/office/drawing/2014/chartex" xmlns:cx1="http://schemas.microsoft.com/office/drawing/2015/9/8/chartex" xmlns:cx2="http://schemas.microsoft.com/office/drawing/2015/10/21/chartex" xmlns:cx3="http://schemas.microsoft.com/office/drawing/2016/5/9/chartex" xmlns:cx4="http://schemas.microsoft.com/office/drawing/2016/5/10/chartex" xmlns:cx5="http://schemas.microsoft.com/office/drawing/2016/5/11/chartex" xmlns:cx6="http://schemas.microsoft.com/office/drawing/2016/5/12/chartex" xmlns:cx7="http://schemas.microsoft.com/office/drawing/2016/5/13/chartex" xmlns:cx8="http://schemas.microsoft.com/office/drawing/2016/5/14/chartex" xmlns:mc="http://schemas.openxmlformats.org/markup-compatibility/2006" xmlns:aink="http://schemas.microsoft.com/office/drawing/2016/ink" xmlns:am3d="http://schemas.microsoft.com/office/drawing/2017/model3d" xmlns:o="urn:schemas-microsoft-com:office:office" xmlns:oel="http://schemas.microsoft.com/office/2019/extlst" xmlns:r="http://schemas.openxmlformats.org/officeDocument/2006/relationships" xmlns:m="http://schemas.openxmlformats.org/officeDocument/2006/math" xmlns:v="urn:schemas-microsoft-com:vml" xmlns:wp14="http://schemas.microsoft.com/office/word/2010/wordprocessingDrawing" xmlns:wp="http://schemas.openxmlformats.org/drawingml/2006/wordprocessingDrawing" xmlns:w10="urn:schemas-microsoft-com:office:word" xmlns:w="http://schemas.openxmlformats.org/wordprocessingml/2006/main" xmlns:w14="http://schemas.microsoft.com/office/word/2010/wordml" xmlns:w15="http://schemas.microsoft.com/office/word/2012/wordml" xmlns:w16cex="http://schemas.microsoft.com/office/word/2018/wordml/cex" xmlns:w16cid="http://schemas.microsoft.com/office/word/2016/wordml/cid" xmlns:w16="http://schemas.microsoft.com/office/word/2018/wordml" xmlns:w16sdtdh="http://schemas.microsoft.com/office/word/2020/wordml/sdtdatahash" xmlns:w16se="http://schemas.microsoft.com/office/word/2015/wordml/symex" xmlns:wpg="http://schemas.microsoft.com/office/word/2010/wordprocessingGroup" xmlns:wpi="http://schemas.microsoft.com/office/word/2010/wordprocessingInk" xmlns:wne="http://schemas.microsoft.com/office/word/2006/wordml" xmlns:wps="http://schemas.microsoft.com/office/word/2010/wordprocessingShape" mc:Ignorable="w14 w15 w16se w16cid w16 w16cex w16sdtdh wp14">
+<w:footnotes xmlns:wpc="http://schemas.microsoft.com/office/word/2010/wordprocessingCanvas" xmlns:cx="http://schemas.microsoft.com/office/drawing/2014/chartex" xmlns:cx1="http://schemas.microsoft.com/office/drawing/2015/9/8/chartex" xmlns:cx2="http://schemas.microsoft.com/office/drawing/2015/10/21/chartex" xmlns:cx3="http://schemas.microsoft.com/office/drawing/2016/5/9/chartex" xmlns:cx4="http://schemas.microsoft.com/office/drawing/2016/5/10/chartex" xmlns:cx5="http://schemas.microsoft.com/office/drawing/2016/5/11/chartex" xmlns:cx6="http://schemas.microsoft.com/office/drawing/2016/5/12/chartex" xmlns:cx7="http://schemas.microsoft.com/office/drawing/2016/5/13/chartex" xmlns:cx8="http://schemas.microsoft.com/office/drawing/2016/5/14/chartex" xmlns:mc="http://schemas.openxmlformats.org/markup-compatibility/2006" xmlns:aink="http://schemas.microsoft.com/office/drawing/2016/ink" xmlns:am3d="http://schemas.microsoft.com/office/drawing/2017/model3d" xmlns:o="urn:schemas-microsoft-com:office:office" xmlns:r="http://schemas.openxmlformats.org/officeDocument/2006/relationships" xmlns:m="http://schemas.openxmlformats.org/officeDocument/2006/math" xmlns:v="urn:schemas-microsoft-com:vml" xmlns:wp14="http://schemas.microsoft.com/office/word/2010/wordprocessingDrawing" xmlns:wp="http://schemas.openxmlformats.org/drawingml/2006/wordprocessingDrawing" xmlns:w10="urn:schemas-microsoft-com:office:word" xmlns:w="http://schemas.openxmlformats.org/wordprocessingml/2006/main" xmlns:w14="http://schemas.microsoft.com/office/word/2010/wordml" xmlns:w15="http://schemas.microsoft.com/office/word/2012/wordml" xmlns:w16cex="http://schemas.microsoft.com/office/word/2018/wordml/cex" xmlns:w16cid="http://schemas.microsoft.com/office/word/2016/wordml/cid" xmlns:w16="http://schemas.microsoft.com/office/word/2018/wordml" xmlns:w16sdtdh="http://schemas.microsoft.com/office/word/2020/wordml/sdtdatahash" xmlns:w16se="http://schemas.microsoft.com/office/word/2015/wordml/symex" xmlns:wpg="http://schemas.microsoft.com/office/word/2010/wordprocessingGroup" xmlns:wpi="http://schemas.microsoft.com/office/word/2010/wordprocessingInk" xmlns:wne="http://schemas.microsoft.com/office/word/2006/wordml" xmlns:wps="http://schemas.microsoft.com/office/word/2010/wordprocessingShape" mc:Ignorable="w14 w15 w16se w16cid w16 w16cex w16sdtdh wp14">
   <w:footnote w:type="separator" w:id="-1">
     <w:p>
       <w:pPr>
@@ -2484,7 +2473,7 @@
 </file>
 
 <file path=word/header1.xml><?xml version="1.0" encoding="utf-8"?>
-<w:hdr xmlns:wpc="http://schemas.microsoft.com/office/word/2010/wordprocessingCanvas" xmlns:cx="http://schemas.microsoft.com/office/drawing/2014/chartex" xmlns:cx1="http://schemas.microsoft.com/office/drawing/2015/9/8/chartex" xmlns:cx2="http://schemas.microsoft.com/office/drawing/2015/10/21/chartex" xmlns:cx3="http://schemas.microsoft.com/office/drawing/2016/5/9/chartex" xmlns:cx4="http://schemas.microsoft.com/office/drawing/2016/5/10/chartex" xmlns:cx5="http://schemas.microsoft.com/office/drawing/2016/5/11/chartex" xmlns:cx6="http://schemas.microsoft.com/office/drawing/2016/5/12/chartex" xmlns:cx7="http://schemas.microsoft.com/office/drawing/2016/5/13/chartex" xmlns:cx8="http://schemas.microsoft.com/office/drawing/2016/5/14/chartex" xmlns:mc="http://schemas.openxmlformats.org/markup-compatibility/2006" xmlns:aink="http://schemas.microsoft.com/office/drawing/2016/ink" xmlns:am3d="http://schemas.microsoft.com/office/drawing/2017/model3d" xmlns:o="urn:schemas-microsoft-com:office:office" xmlns:oel="http://schemas.microsoft.com/office/2019/extlst" xmlns:r="http://schemas.openxmlformats.org/officeDocument/2006/relationships" xmlns:m="http://schemas.openxmlformats.org/officeDocument/2006/math" xmlns:v="urn:schemas-microsoft-com:vml" xmlns:wp14="http://schemas.microsoft.com/office/word/2010/wordprocessingDrawing" xmlns:wp="http://schemas.openxmlformats.org/drawingml/2006/wordprocessingDrawing" xmlns:w10="urn:schemas-microsoft-com:office:word" xmlns:w="http://schemas.openxmlformats.org/wordprocessingml/2006/main" xmlns:w14="http://schemas.microsoft.com/office/word/2010/wordml" xmlns:w15="http://schemas.microsoft.com/office/word/2012/wordml" xmlns:w16cex="http://schemas.microsoft.com/office/word/2018/wordml/cex" xmlns:w16cid="http://schemas.microsoft.com/office/word/2016/wordml/cid" xmlns:w16="http://schemas.microsoft.com/office/word/2018/wordml" xmlns:w16sdtdh="http://schemas.microsoft.com/office/word/2020/wordml/sdtdatahash" xmlns:w16se="http://schemas.microsoft.com/office/word/2015/wordml/symex" xmlns:wpg="http://schemas.microsoft.com/office/word/2010/wordprocessingGroup" xmlns:wpi="http://schemas.microsoft.com/office/word/2010/wordprocessingInk" xmlns:wne="http://schemas.microsoft.com/office/word/2006/wordml" xmlns:wps="http://schemas.microsoft.com/office/word/2010/wordprocessingShape" mc:Ignorable="w14 w15 w16se w16cid w16 w16cex w16sdtdh wp14">
+<w:hdr xmlns:wpc="http://schemas.microsoft.com/office/word/2010/wordprocessingCanvas" xmlns:cx="http://schemas.microsoft.com/office/drawing/2014/chartex" xmlns:cx1="http://schemas.microsoft.com/office/drawing/2015/9/8/chartex" xmlns:cx2="http://schemas.microsoft.com/office/drawing/2015/10/21/chartex" xmlns:cx3="http://schemas.microsoft.com/office/drawing/2016/5/9/chartex" xmlns:cx4="http://schemas.microsoft.com/office/drawing/2016/5/10/chartex" xmlns:cx5="http://schemas.microsoft.com/office/drawing/2016/5/11/chartex" xmlns:cx6="http://schemas.microsoft.com/office/drawing/2016/5/12/chartex" xmlns:cx7="http://schemas.microsoft.com/office/drawing/2016/5/13/chartex" xmlns:cx8="http://schemas.microsoft.com/office/drawing/2016/5/14/chartex" xmlns:mc="http://schemas.openxmlformats.org/markup-compatibility/2006" xmlns:aink="http://schemas.microsoft.com/office/drawing/2016/ink" xmlns:am3d="http://schemas.microsoft.com/office/drawing/2017/model3d" xmlns:o="urn:schemas-microsoft-com:office:office" xmlns:r="http://schemas.openxmlformats.org/officeDocument/2006/relationships" xmlns:m="http://schemas.openxmlformats.org/officeDocument/2006/math" xmlns:v="urn:schemas-microsoft-com:vml" xmlns:wp14="http://schemas.microsoft.com/office/word/2010/wordprocessingDrawing" xmlns:wp="http://schemas.openxmlformats.org/drawingml/2006/wordprocessingDrawing" xmlns:w10="urn:schemas-microsoft-com:office:word" xmlns:w="http://schemas.openxmlformats.org/wordprocessingml/2006/main" xmlns:w14="http://schemas.microsoft.com/office/word/2010/wordml" xmlns:w15="http://schemas.microsoft.com/office/word/2012/wordml" xmlns:w16cex="http://schemas.microsoft.com/office/word/2018/wordml/cex" xmlns:w16cid="http://schemas.microsoft.com/office/word/2016/wordml/cid" xmlns:w16="http://schemas.microsoft.com/office/word/2018/wordml" xmlns:w16sdtdh="http://schemas.microsoft.com/office/word/2020/wordml/sdtdatahash" xmlns:w16se="http://schemas.microsoft.com/office/word/2015/wordml/symex" xmlns:wpg="http://schemas.microsoft.com/office/word/2010/wordprocessingGroup" xmlns:wpi="http://schemas.microsoft.com/office/word/2010/wordprocessingInk" xmlns:wne="http://schemas.microsoft.com/office/word/2006/wordml" xmlns:wps="http://schemas.microsoft.com/office/word/2010/wordprocessingShape" mc:Ignorable="w14 w15 w16se w16cid w16 w16cex w16sdtdh wp14">
   <w:p>
     <w:pPr>
       <w:pStyle w:val="Encabezado"/>
@@ -2514,7 +2503,7 @@
           <v:path o:extrusionok="f" gradientshapeok="t" o:connecttype="rect"/>
           <o:lock v:ext="edit" aspectratio="t"/>
         </v:shapetype>
-        <v:shape id="_x0000_s1036" type="#_x0000_t75" style="position:absolute;left:0;text-align:left;margin-left:0;margin-top:0;width:595.2pt;height:841.9pt;z-index:-251645952;mso-position-horizontal:center;mso-position-horizontal-relative:margin;mso-position-vertical:center;mso-position-vertical-relative:margin" o:allowincell="f">
+        <v:shape id="_x0000_s2060" type="#_x0000_t75" style="position:absolute;left:0;text-align:left;margin-left:0;margin-top:0;width:595.2pt;height:841.9pt;z-index:-251645952;mso-position-horizontal:center;mso-position-horizontal-relative:margin;mso-position-vertical:center;mso-position-vertical-relative:margin" o:allowincell="f">
           <v:imagedata r:id="rId1" o:title="fondo-online-2018v2"/>
           <w10:wrap anchorx="margin" anchory="margin"/>
         </v:shape>
@@ -2526,7 +2515,7 @@
 </file>
 
 <file path=word/header2.xml><?xml version="1.0" encoding="utf-8"?>
-<w:hdr xmlns:wpc="http://schemas.microsoft.com/office/word/2010/wordprocessingCanvas" xmlns:cx="http://schemas.microsoft.com/office/drawing/2014/chartex" xmlns:cx1="http://schemas.microsoft.com/office/drawing/2015/9/8/chartex" xmlns:cx2="http://schemas.microsoft.com/office/drawing/2015/10/21/chartex" xmlns:cx3="http://schemas.microsoft.com/office/drawing/2016/5/9/chartex" xmlns:cx4="http://schemas.microsoft.com/office/drawing/2016/5/10/chartex" xmlns:cx5="http://schemas.microsoft.com/office/drawing/2016/5/11/chartex" xmlns:cx6="http://schemas.microsoft.com/office/drawing/2016/5/12/chartex" xmlns:cx7="http://schemas.microsoft.com/office/drawing/2016/5/13/chartex" xmlns:cx8="http://schemas.microsoft.com/office/drawing/2016/5/14/chartex" xmlns:mc="http://schemas.openxmlformats.org/markup-compatibility/2006" xmlns:aink="http://schemas.microsoft.com/office/drawing/2016/ink" xmlns:am3d="http://schemas.microsoft.com/office/drawing/2017/model3d" xmlns:o="urn:schemas-microsoft-com:office:office" xmlns:oel="http://schemas.microsoft.com/office/2019/extlst" xmlns:r="http://schemas.openxmlformats.org/officeDocument/2006/relationships" xmlns:m="http://schemas.openxmlformats.org/officeDocument/2006/math" xmlns:v="urn:schemas-microsoft-com:vml" xmlns:wp14="http://schemas.microsoft.com/office/word/2010/wordprocessingDrawing" xmlns:wp="http://schemas.openxmlformats.org/drawingml/2006/wordprocessingDrawing" xmlns:w10="urn:schemas-microsoft-com:office:word" xmlns:w="http://schemas.openxmlformats.org/wordprocessingml/2006/main" xmlns:w14="http://schemas.microsoft.com/office/word/2010/wordml" xmlns:w15="http://schemas.microsoft.com/office/word/2012/wordml" xmlns:w16cex="http://schemas.microsoft.com/office/word/2018/wordml/cex" xmlns:w16cid="http://schemas.microsoft.com/office/word/2016/wordml/cid" xmlns:w16="http://schemas.microsoft.com/office/word/2018/wordml" xmlns:w16sdtdh="http://schemas.microsoft.com/office/word/2020/wordml/sdtdatahash" xmlns:w16se="http://schemas.microsoft.com/office/word/2015/wordml/symex" xmlns:wpg="http://schemas.microsoft.com/office/word/2010/wordprocessingGroup" xmlns:wpi="http://schemas.microsoft.com/office/word/2010/wordprocessingInk" xmlns:wne="http://schemas.microsoft.com/office/word/2006/wordml" xmlns:wps="http://schemas.microsoft.com/office/word/2010/wordprocessingShape" mc:Ignorable="w14 w15 w16se w16cid w16 w16cex w16sdtdh wp14">
+<w:hdr xmlns:wpc="http://schemas.microsoft.com/office/word/2010/wordprocessingCanvas" xmlns:cx="http://schemas.microsoft.com/office/drawing/2014/chartex" xmlns:cx1="http://schemas.microsoft.com/office/drawing/2015/9/8/chartex" xmlns:cx2="http://schemas.microsoft.com/office/drawing/2015/10/21/chartex" xmlns:cx3="http://schemas.microsoft.com/office/drawing/2016/5/9/chartex" xmlns:cx4="http://schemas.microsoft.com/office/drawing/2016/5/10/chartex" xmlns:cx5="http://schemas.microsoft.com/office/drawing/2016/5/11/chartex" xmlns:cx6="http://schemas.microsoft.com/office/drawing/2016/5/12/chartex" xmlns:cx7="http://schemas.microsoft.com/office/drawing/2016/5/13/chartex" xmlns:cx8="http://schemas.microsoft.com/office/drawing/2016/5/14/chartex" xmlns:mc="http://schemas.openxmlformats.org/markup-compatibility/2006" xmlns:aink="http://schemas.microsoft.com/office/drawing/2016/ink" xmlns:am3d="http://schemas.microsoft.com/office/drawing/2017/model3d" xmlns:o="urn:schemas-microsoft-com:office:office" xmlns:r="http://schemas.openxmlformats.org/officeDocument/2006/relationships" xmlns:m="http://schemas.openxmlformats.org/officeDocument/2006/math" xmlns:v="urn:schemas-microsoft-com:vml" xmlns:wp14="http://schemas.microsoft.com/office/word/2010/wordprocessingDrawing" xmlns:wp="http://schemas.openxmlformats.org/drawingml/2006/wordprocessingDrawing" xmlns:w10="urn:schemas-microsoft-com:office:word" xmlns:w="http://schemas.openxmlformats.org/wordprocessingml/2006/main" xmlns:w14="http://schemas.microsoft.com/office/word/2010/wordml" xmlns:w15="http://schemas.microsoft.com/office/word/2012/wordml" xmlns:w16cex="http://schemas.microsoft.com/office/word/2018/wordml/cex" xmlns:w16cid="http://schemas.microsoft.com/office/word/2016/wordml/cid" xmlns:w16="http://schemas.microsoft.com/office/word/2018/wordml" xmlns:w16sdtdh="http://schemas.microsoft.com/office/word/2020/wordml/sdtdatahash" xmlns:w16se="http://schemas.microsoft.com/office/word/2015/wordml/symex" xmlns:wpg="http://schemas.microsoft.com/office/word/2010/wordprocessingGroup" xmlns:wpi="http://schemas.microsoft.com/office/word/2010/wordprocessingInk" xmlns:wne="http://schemas.microsoft.com/office/word/2006/wordml" xmlns:wps="http://schemas.microsoft.com/office/word/2010/wordprocessingShape" mc:Ignorable="w14 w15 w16se w16cid w16 w16cex w16sdtdh wp14">
   <w:p>
     <w:pPr>
       <w:pStyle w:val="Encabezado"/>
@@ -2550,6 +2539,7 @@
         <w:dataBinding w:prefixMappings="xmlns:ns0='http://purl.org/dc/elements/1.1/' xmlns:ns1='http://schemas.openxmlformats.org/package/2006/metadata/core-properties' " w:xpath="/ns1:coreProperties[1]/ns0:subject[1]" w:storeItemID="{6C3C8BC8-F283-45AE-878A-BAB7291924A1}"/>
         <w:text/>
       </w:sdtPr>
+      <w:sdtEndPr/>
       <w:sdtContent>
         <w:r>
           <w:t>[Práctica 1 – PROGRAMACIÓN C]</w:t>
@@ -2570,9 +2560,10 @@
         <w:dataBinding w:prefixMappings="xmlns:ns0='http://purl.org/dc/elements/1.1/' xmlns:ns1='http://schemas.openxmlformats.org/package/2006/metadata/core-properties' " w:xpath="/ns1:coreProperties[1]/ns0:creator[1]" w:storeItemID="{6C3C8BC8-F283-45AE-878A-BAB7291924A1}"/>
         <w:text/>
       </w:sdtPr>
+      <w:sdtEndPr/>
       <w:sdtContent>
         <w:r>
-          <w:t>NOMBRE/S AUTOR/ES</w:t>
+          <w:t>Miguel Quero y Adrián Dueñas</w:t>
         </w:r>
       </w:sdtContent>
     </w:sdt>
@@ -2713,7 +2704,7 @@
             </wp:anchor>
           </w:drawing>
         </mc:Choice>
-        <mc:Fallback>
+        <mc:Fallback xmlns:oel="http://schemas.microsoft.com/office/2019/extlst">
           <w:pict>
             <v:line w14:anchorId="66F44187" id="Conector recto 10" o:spid="_x0000_s1026" style="position:absolute;flip:y;z-index:251671552;visibility:visible;mso-wrap-style:square;mso-width-percent:0;mso-height-percent:0;mso-wrap-distance-left:9pt;mso-wrap-distance-top:0;mso-wrap-distance-right:9pt;mso-wrap-distance-bottom:0;mso-position-horizontal:absolute;mso-position-horizontal-relative:text;mso-position-vertical:absolute;mso-position-vertical-relative:text;mso-width-percent:0;mso-height-percent:0;mso-width-relative:margin;mso-height-relative:margin" from="-3.25pt,3.75pt" to="489.9pt,3.75pt" o:gfxdata="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" strokecolor="#df5327 [3209]" strokeweight=".5pt">
               <v:stroke joinstyle="miter"/>
@@ -2727,7 +2718,7 @@
 </file>
 
 <file path=word/numbering.xml><?xml version="1.0" encoding="utf-8"?>
-<w:numbering xmlns:wpc="http://schemas.microsoft.com/office/word/2010/wordprocessingCanvas" xmlns:cx="http://schemas.microsoft.com/office/drawing/2014/chartex" xmlns:cx1="http://schemas.microsoft.com/office/drawing/2015/9/8/chartex" xmlns:cx2="http://schemas.microsoft.com/office/drawing/2015/10/21/chartex" xmlns:cx3="http://schemas.microsoft.com/office/drawing/2016/5/9/chartex" xmlns:cx4="http://schemas.microsoft.com/office/drawing/2016/5/10/chartex" xmlns:cx5="http://schemas.microsoft.com/office/drawing/2016/5/11/chartex" xmlns:cx6="http://schemas.microsoft.com/office/drawing/2016/5/12/chartex" xmlns:cx7="http://schemas.microsoft.com/office/drawing/2016/5/13/chartex" xmlns:cx8="http://schemas.microsoft.com/office/drawing/2016/5/14/chartex" xmlns:mc="http://schemas.openxmlformats.org/markup-compatibility/2006" xmlns:aink="http://schemas.microsoft.com/office/drawing/2016/ink" xmlns:am3d="http://schemas.microsoft.com/office/drawing/2017/model3d" xmlns:o="urn:schemas-microsoft-com:office:office" xmlns:oel="http://schemas.microsoft.com/office/2019/extlst" xmlns:r="http://schemas.openxmlformats.org/officeDocument/2006/relationships" xmlns:m="http://schemas.openxmlformats.org/officeDocument/2006/math" xmlns:v="urn:schemas-microsoft-com:vml" xmlns:wp14="http://schemas.microsoft.com/office/word/2010/wordprocessingDrawing" xmlns:wp="http://schemas.openxmlformats.org/drawingml/2006/wordprocessingDrawing" xmlns:w10="urn:schemas-microsoft-com:office:word" xmlns:w="http://schemas.openxmlformats.org/wordprocessingml/2006/main" xmlns:w14="http://schemas.microsoft.com/office/word/2010/wordml" xmlns:w15="http://schemas.microsoft.com/office/word/2012/wordml" xmlns:w16cex="http://schemas.microsoft.com/office/word/2018/wordml/cex" xmlns:w16cid="http://schemas.microsoft.com/office/word/2016/wordml/cid" xmlns:w16="http://schemas.microsoft.com/office/word/2018/wordml" xmlns:w16sdtdh="http://schemas.microsoft.com/office/word/2020/wordml/sdtdatahash" xmlns:w16se="http://schemas.microsoft.com/office/word/2015/wordml/symex" xmlns:wpg="http://schemas.microsoft.com/office/word/2010/wordprocessingGroup" xmlns:wpi="http://schemas.microsoft.com/office/word/2010/wordprocessingInk" xmlns:wne="http://schemas.microsoft.com/office/word/2006/wordml" xmlns:wps="http://schemas.microsoft.com/office/word/2010/wordprocessingShape" mc:Ignorable="w14 w15 w16se w16cid w16 w16cex w16sdtdh wp14">
+<w:numbering xmlns:wpc="http://schemas.microsoft.com/office/word/2010/wordprocessingCanvas" xmlns:cx="http://schemas.microsoft.com/office/drawing/2014/chartex" xmlns:cx1="http://schemas.microsoft.com/office/drawing/2015/9/8/chartex" xmlns:cx2="http://schemas.microsoft.com/office/drawing/2015/10/21/chartex" xmlns:cx3="http://schemas.microsoft.com/office/drawing/2016/5/9/chartex" xmlns:cx4="http://schemas.microsoft.com/office/drawing/2016/5/10/chartex" xmlns:cx5="http://schemas.microsoft.com/office/drawing/2016/5/11/chartex" xmlns:cx6="http://schemas.microsoft.com/office/drawing/2016/5/12/chartex" xmlns:cx7="http://schemas.microsoft.com/office/drawing/2016/5/13/chartex" xmlns:cx8="http://schemas.microsoft.com/office/drawing/2016/5/14/chartex" xmlns:mc="http://schemas.openxmlformats.org/markup-compatibility/2006" xmlns:aink="http://schemas.microsoft.com/office/drawing/2016/ink" xmlns:am3d="http://schemas.microsoft.com/office/drawing/2017/model3d" xmlns:o="urn:schemas-microsoft-com:office:office" xmlns:r="http://schemas.openxmlformats.org/officeDocument/2006/relationships" xmlns:m="http://schemas.openxmlformats.org/officeDocument/2006/math" xmlns:v="urn:schemas-microsoft-com:vml" xmlns:wp14="http://schemas.microsoft.com/office/word/2010/wordprocessingDrawing" xmlns:wp="http://schemas.openxmlformats.org/drawingml/2006/wordprocessingDrawing" xmlns:w10="urn:schemas-microsoft-com:office:word" xmlns:w="http://schemas.openxmlformats.org/wordprocessingml/2006/main" xmlns:w14="http://schemas.microsoft.com/office/word/2010/wordml" xmlns:w15="http://schemas.microsoft.com/office/word/2012/wordml" xmlns:w16cex="http://schemas.microsoft.com/office/word/2018/wordml/cex" xmlns:w16cid="http://schemas.microsoft.com/office/word/2016/wordml/cid" xmlns:w16="http://schemas.microsoft.com/office/word/2018/wordml" xmlns:w16sdtdh="http://schemas.microsoft.com/office/word/2020/wordml/sdtdatahash" xmlns:w16se="http://schemas.microsoft.com/office/word/2015/wordml/symex" xmlns:wpg="http://schemas.microsoft.com/office/word/2010/wordprocessingGroup" xmlns:wpi="http://schemas.microsoft.com/office/word/2010/wordprocessingInk" xmlns:wne="http://schemas.microsoft.com/office/word/2006/wordml" xmlns:wps="http://schemas.microsoft.com/office/word/2010/wordprocessingShape" mc:Ignorable="w14 w15 w16se w16cid w16 w16cex w16sdtdh wp14">
   <w:abstractNum w:abstractNumId="0" w15:restartNumberingAfterBreak="0">
     <w:nsid w:val="FFFFFF1D"/>
     <w:multiLevelType w:val="multilevel"/>
@@ -3165,40 +3156,40 @@
       </w:rPr>
     </w:lvl>
   </w:abstractNum>
-  <w:num w:numId="1" w16cid:durableId="1855262725">
+  <w:num w:numId="1">
     <w:abstractNumId w:val="0"/>
   </w:num>
-  <w:num w:numId="2" w16cid:durableId="1236863640">
+  <w:num w:numId="2">
     <w:abstractNumId w:val="5"/>
   </w:num>
-  <w:num w:numId="3" w16cid:durableId="265502781">
+  <w:num w:numId="3">
     <w:abstractNumId w:val="6"/>
   </w:num>
-  <w:num w:numId="4" w16cid:durableId="1027369889">
+  <w:num w:numId="4">
     <w:abstractNumId w:val="7"/>
   </w:num>
-  <w:num w:numId="5" w16cid:durableId="445853595">
+  <w:num w:numId="5">
     <w:abstractNumId w:val="8"/>
   </w:num>
-  <w:num w:numId="6" w16cid:durableId="1009984267">
+  <w:num w:numId="6">
     <w:abstractNumId w:val="10"/>
   </w:num>
-  <w:num w:numId="7" w16cid:durableId="839196456">
+  <w:num w:numId="7">
     <w:abstractNumId w:val="1"/>
   </w:num>
-  <w:num w:numId="8" w16cid:durableId="1212420533">
+  <w:num w:numId="8">
     <w:abstractNumId w:val="2"/>
   </w:num>
-  <w:num w:numId="9" w16cid:durableId="874150066">
+  <w:num w:numId="9">
     <w:abstractNumId w:val="3"/>
   </w:num>
-  <w:num w:numId="10" w16cid:durableId="797140313">
+  <w:num w:numId="10">
     <w:abstractNumId w:val="4"/>
   </w:num>
-  <w:num w:numId="11" w16cid:durableId="428965406">
+  <w:num w:numId="11">
     <w:abstractNumId w:val="9"/>
   </w:num>
-  <w:num w:numId="12" w16cid:durableId="1222474812">
+  <w:num w:numId="12">
     <w:abstractNumId w:val="11"/>
   </w:num>
 </w:numbering>
@@ -4678,7 +4669,7 @@
 </file>
 
 <file path=word/glossary/document.xml><?xml version="1.0" encoding="utf-8"?>
-<w:glossaryDocument xmlns:wpc="http://schemas.microsoft.com/office/word/2010/wordprocessingCanvas" xmlns:cx="http://schemas.microsoft.com/office/drawing/2014/chartex" xmlns:cx1="http://schemas.microsoft.com/office/drawing/2015/9/8/chartex" xmlns:cx2="http://schemas.microsoft.com/office/drawing/2015/10/21/chartex" xmlns:cx3="http://schemas.microsoft.com/office/drawing/2016/5/9/chartex" xmlns:cx4="http://schemas.microsoft.com/office/drawing/2016/5/10/chartex" xmlns:cx5="http://schemas.microsoft.com/office/drawing/2016/5/11/chartex" xmlns:cx6="http://schemas.microsoft.com/office/drawing/2016/5/12/chartex" xmlns:cx7="http://schemas.microsoft.com/office/drawing/2016/5/13/chartex" xmlns:cx8="http://schemas.microsoft.com/office/drawing/2016/5/14/chartex" xmlns:mc="http://schemas.openxmlformats.org/markup-compatibility/2006" xmlns:aink="http://schemas.microsoft.com/office/drawing/2016/ink" xmlns:am3d="http://schemas.microsoft.com/office/drawing/2017/model3d" xmlns:o="urn:schemas-microsoft-com:office:office" xmlns:oel="http://schemas.microsoft.com/office/2019/extlst" xmlns:r="http://schemas.openxmlformats.org/officeDocument/2006/relationships" xmlns:m="http://schemas.openxmlformats.org/officeDocument/2006/math" xmlns:v="urn:schemas-microsoft-com:vml" xmlns:wp14="http://schemas.microsoft.com/office/word/2010/wordprocessingDrawing" xmlns:wp="http://schemas.openxmlformats.org/drawingml/2006/wordprocessingDrawing" xmlns:w10="urn:schemas-microsoft-com:office:word" xmlns:w="http://schemas.openxmlformats.org/wordprocessingml/2006/main" xmlns:w14="http://schemas.microsoft.com/office/word/2010/wordml" xmlns:w15="http://schemas.microsoft.com/office/word/2012/wordml" xmlns:w16cex="http://schemas.microsoft.com/office/word/2018/wordml/cex" xmlns:w16cid="http://schemas.microsoft.com/office/word/2016/wordml/cid" xmlns:w16="http://schemas.microsoft.com/office/word/2018/wordml" xmlns:w16sdtdh="http://schemas.microsoft.com/office/word/2020/wordml/sdtdatahash" xmlns:w16se="http://schemas.microsoft.com/office/word/2015/wordml/symex" xmlns:wpg="http://schemas.microsoft.com/office/word/2010/wordprocessingGroup" xmlns:wpi="http://schemas.microsoft.com/office/word/2010/wordprocessingInk" xmlns:wne="http://schemas.microsoft.com/office/word/2006/wordml" xmlns:wps="http://schemas.microsoft.com/office/word/2010/wordprocessingShape" mc:Ignorable="w14 w15 w16se w16cid w16 w16cex w16sdtdh wp14">
+<w:glossaryDocument xmlns:wpc="http://schemas.microsoft.com/office/word/2010/wordprocessingCanvas" xmlns:cx="http://schemas.microsoft.com/office/drawing/2014/chartex" xmlns:cx1="http://schemas.microsoft.com/office/drawing/2015/9/8/chartex" xmlns:cx2="http://schemas.microsoft.com/office/drawing/2015/10/21/chartex" xmlns:cx3="http://schemas.microsoft.com/office/drawing/2016/5/9/chartex" xmlns:cx4="http://schemas.microsoft.com/office/drawing/2016/5/10/chartex" xmlns:cx5="http://schemas.microsoft.com/office/drawing/2016/5/11/chartex" xmlns:cx6="http://schemas.microsoft.com/office/drawing/2016/5/12/chartex" xmlns:cx7="http://schemas.microsoft.com/office/drawing/2016/5/13/chartex" xmlns:cx8="http://schemas.microsoft.com/office/drawing/2016/5/14/chartex" xmlns:mc="http://schemas.openxmlformats.org/markup-compatibility/2006" xmlns:aink="http://schemas.microsoft.com/office/drawing/2016/ink" xmlns:am3d="http://schemas.microsoft.com/office/drawing/2017/model3d" xmlns:o="urn:schemas-microsoft-com:office:office" xmlns:r="http://schemas.openxmlformats.org/officeDocument/2006/relationships" xmlns:m="http://schemas.openxmlformats.org/officeDocument/2006/math" xmlns:v="urn:schemas-microsoft-com:vml" xmlns:wp14="http://schemas.microsoft.com/office/word/2010/wordprocessingDrawing" xmlns:wp="http://schemas.openxmlformats.org/drawingml/2006/wordprocessingDrawing" xmlns:w10="urn:schemas-microsoft-com:office:word" xmlns:w="http://schemas.openxmlformats.org/wordprocessingml/2006/main" xmlns:w14="http://schemas.microsoft.com/office/word/2010/wordml" xmlns:w15="http://schemas.microsoft.com/office/word/2012/wordml" xmlns:w16cex="http://schemas.microsoft.com/office/word/2018/wordml/cex" xmlns:w16cid="http://schemas.microsoft.com/office/word/2016/wordml/cid" xmlns:w16="http://schemas.microsoft.com/office/word/2018/wordml" xmlns:w16sdtdh="http://schemas.microsoft.com/office/word/2020/wordml/sdtdatahash" xmlns:w16se="http://schemas.microsoft.com/office/word/2015/wordml/symex" xmlns:wpg="http://schemas.microsoft.com/office/word/2010/wordprocessingGroup" xmlns:wpi="http://schemas.microsoft.com/office/word/2010/wordprocessingInk" xmlns:wne="http://schemas.microsoft.com/office/word/2006/wordml" xmlns:wps="http://schemas.microsoft.com/office/word/2010/wordprocessingShape" mc:Ignorable="w14 w15 w16se w16cid w16 w16cex w16sdtdh wp14">
   <w:docParts>
     <w:docPart>
       <w:docPartPr>
@@ -4771,7 +4762,7 @@
     <w:charset w:val="00"/>
     <w:family w:val="swiss"/>
     <w:pitch w:val="variable"/>
-    <w:sig w:usb0="E4002EFF" w:usb1="C000247B" w:usb2="00000009" w:usb3="00000000" w:csb0="000001FF" w:csb1="00000000"/>
+    <w:sig w:usb0="E4002EFF" w:usb1="C200247B" w:usb2="00000009" w:usb3="00000000" w:csb0="000001FF" w:csb1="00000000"/>
   </w:font>
   <w:font w:name="Helvetica Light">
     <w:altName w:val="Calibri"/>
@@ -4812,7 +4803,7 @@
     <w:charset w:val="00"/>
     <w:family w:val="swiss"/>
     <w:pitch w:val="variable"/>
-    <w:sig w:usb0="E4002EFF" w:usb1="C000247B" w:usb2="00000009" w:usb3="00000000" w:csb0="000001FF" w:csb1="00000000"/>
+    <w:sig w:usb0="E4002EFF" w:usb1="C200247B" w:usb2="00000009" w:usb3="00000000" w:csb0="000001FF" w:csb1="00000000"/>
   </w:font>
 </w:fonts>
 </file>
@@ -4839,6 +4830,7 @@
     <w:rsid w:val="0047358B"/>
     <w:rsid w:val="0059583B"/>
     <w:rsid w:val="007510AD"/>
+    <w:rsid w:val="008A7E1F"/>
     <w:rsid w:val="0090589E"/>
     <w:rsid w:val="00C7022B"/>
     <w:rsid w:val="00E362F4"/>
@@ -4858,8 +4850,8 @@
   </m:mathPr>
   <w:themeFontLang w:val="es-ES"/>
   <w:clrSchemeMapping w:bg1="light1" w:t1="dark1" w:bg2="light2" w:t2="dark2" w:accent1="accent1" w:accent2="accent2" w:accent3="accent3" w:accent4="accent4" w:accent5="accent5" w:accent6="accent6" w:hyperlink="hyperlink" w:followedHyperlink="followedHyperlink"/>
-  <w:decimalSymbol w:val=","/>
-  <w:listSeparator w:val=";"/>
+  <w:decimalSymbol w:val="."/>
+  <w:listSeparator w:val=","/>
   <w15:chartTrackingRefBased/>
 </w:settings>
 </file>

</xml_diff>